<commit_message>
Updated supplementary figure 1 with glucose uptake info
</commit_message>
<xml_diff>
--- a/manuscript/Obesity-Glucocorticoids/Supplementary Figure Legends.docx
+++ b/manuscript/Obesity-Glucocorticoids/Supplementary Figure Legends.docx
@@ -59,31 +59,58 @@
       <w:r>
         <w:t>10</w:t>
       </w:r>
+      <w:r>
+        <w:t>; HFD n=</w:t>
+      </w:r>
+      <w:r>
+        <w:t>14</w:t>
+      </w:r>
+      <w:r>
+        <w:t>)</w:t>
+      </w:r>
+      <w:r>
+        <w:t xml:space="preserve"> or vehicle (NCD n=</w:t>
+      </w:r>
+      <w:r>
+        <w:t>13</w:t>
+      </w:r>
+      <w:r>
+        <w:t>; HFD n=</w:t>
+      </w:r>
+      <w:r>
+        <w:t>11</w:t>
+      </w:r>
+      <w:r>
+        <w:t xml:space="preserve">) treatment and 10 weeks of diet. Fat (C) and lean (D) mass was measured via echoMRI weekly for the duration of the study. One week following the ITTs, blood glucose levels </w:t>
+      </w:r>
+      <w:r>
+        <w:t>(E),</w:t>
+      </w:r>
+      <w:r>
+        <w:t xml:space="preserve"> insulin clearance rates (F)</w:t>
+      </w:r>
+      <w:r>
+        <w:t>,</w:t>
+      </w:r>
+      <w:r>
+        <w:t xml:space="preserve"> and amount of </w:t>
+      </w:r>
       <w:bookmarkStart w:id="0" w:name="_GoBack"/>
       <w:bookmarkEnd w:id="0"/>
       <w:r>
-        <w:t>; HFD n=</w:t>
-      </w:r>
-      <w:r>
-        <w:t>14</w:t>
-      </w:r>
-      <w:r>
-        <w:t>)</w:t>
-      </w:r>
-      <w:r>
-        <w:t xml:space="preserve"> or vehicle (NCD n=</w:t>
-      </w:r>
-      <w:r>
-        <w:t>13</w:t>
-      </w:r>
-      <w:r>
-        <w:t>; HFD n=</w:t>
-      </w:r>
-      <w:r>
-        <w:t>11</w:t>
-      </w:r>
-      <w:r>
-        <w:t>) treatment and 10 weeks of diet. Fat (C) and lean (D) mass was measured via echoMRI weekly for the duration of the study. One week following the ITTs, blood glucose levels (E) and insulin clearance rates (F) were measured during a hyperinsulinemic, euglycemic clamp in the same mice. All mice were fasted for five hours prior experiments. Asterisks indicate a significant interaction effect between diet and treatment.</w:t>
+        <w:t>glucose uptake in</w:t>
+      </w:r>
+      <w:r>
+        <w:t xml:space="preserve"> gastrocnemius</w:t>
+      </w:r>
+      <w:r>
+        <w:t xml:space="preserve"> and inguinal and gonadal adipose tissues (G) and heart and brown adipose tissue (H)</w:t>
+      </w:r>
+      <w:r>
+        <w:t xml:space="preserve"> were measured during a hyperinsulinemic, euglycemic clamp in the same mice. All mice were fasted for five hours prior experiments. Asterisks indicate a significant interaction effect between diet and treatment.</w:t>
+      </w:r>
+      <w:r>
+        <w:t xml:space="preserve"> </w:t>
       </w:r>
     </w:p>
     <w:p>

</xml_diff>

<commit_message>
Edited asterisk meaning to supplementary figure 1
</commit_message>
<xml_diff>
--- a/manuscript/Obesity-Glucocorticoids/Supplementary Figure Legends.docx
+++ b/manuscript/Obesity-Glucocorticoids/Supplementary Figure Legends.docx
@@ -30,93 +30,122 @@
     </w:p>
     <w:p>
       <w:pPr>
+        <w:pStyle w:val="ListParagraph"/>
+      </w:pPr>
+      <w:r>
+        <w:t xml:space="preserve">Insulin tolerance tests </w:t>
+      </w:r>
+      <w:r>
+        <w:t>(</w:t>
+      </w:r>
+      <w:r>
+        <w:t xml:space="preserve">ITT; </w:t>
+      </w:r>
+      <w:r>
+        <w:t>A) and baseline blood glucose</w:t>
+      </w:r>
+      <w:r>
+        <w:t xml:space="preserve"> values</w:t>
+      </w:r>
+      <w:r>
+        <w:t xml:space="preserve"> (B) were </w:t>
+      </w:r>
+      <w:r>
+        <w:t xml:space="preserve">measured in mice following two weeks of dexamethasone </w:t>
+      </w:r>
+      <w:r>
+        <w:t>(NCD n=</w:t>
+      </w:r>
+      <w:r>
+        <w:t>10</w:t>
+      </w:r>
+      <w:r>
+        <w:t>; HFD n=</w:t>
+      </w:r>
+      <w:r>
+        <w:t>14</w:t>
+      </w:r>
+      <w:r>
+        <w:t>)</w:t>
+      </w:r>
+      <w:r>
+        <w:t xml:space="preserve"> or vehicle (NCD n=</w:t>
+      </w:r>
+      <w:r>
+        <w:t>13</w:t>
+      </w:r>
+      <w:r>
+        <w:t>; HFD n=</w:t>
+      </w:r>
+      <w:r>
+        <w:t>11</w:t>
+      </w:r>
+      <w:r>
+        <w:t xml:space="preserve">) treatment and 10 weeks of diet. Fat (C) and lean (D) mass was measured via </w:t>
+      </w:r>
+      <w:proofErr w:type="spellStart"/>
+      <w:r>
+        <w:t>echoMRI</w:t>
+      </w:r>
+      <w:proofErr w:type="spellEnd"/>
+      <w:r>
+        <w:t xml:space="preserve"> weekly for the duration of the study. One week following the ITTs, blood glucose levels </w:t>
+      </w:r>
+      <w:r>
+        <w:t>(E),</w:t>
+      </w:r>
+      <w:r>
+        <w:t xml:space="preserve"> insulin clearance rates (F)</w:t>
+      </w:r>
+      <w:r>
+        <w:t>,</w:t>
+      </w:r>
+      <w:r>
+        <w:t xml:space="preserve"> and amount of glucose uptake in</w:t>
+      </w:r>
+      <w:r>
+        <w:t xml:space="preserve"> gastrocnemius</w:t>
+      </w:r>
+      <w:r>
+        <w:t xml:space="preserve"> and inguinal and gonadal adipose tissues (G) and heart and brown adipose tissue (H)</w:t>
+      </w:r>
+      <w:r>
+        <w:t xml:space="preserve"> were measured during a </w:t>
+      </w:r>
+      <w:proofErr w:type="spellStart"/>
+      <w:r>
+        <w:t>hyperinsulinemic</w:t>
+      </w:r>
+      <w:proofErr w:type="spellEnd"/>
+      <w:r>
+        <w:t xml:space="preserve">, </w:t>
+      </w:r>
+      <w:proofErr w:type="spellStart"/>
+      <w:r>
+        <w:t>euglycemic</w:t>
+      </w:r>
+      <w:proofErr w:type="spellEnd"/>
+      <w:r>
+        <w:t xml:space="preserve"> clamp in the same mice. All mice were fasted for five </w:t>
+      </w:r>
+      <w:proofErr w:type="gramStart"/>
+      <w:r>
+        <w:t>hours</w:t>
+      </w:r>
+      <w:proofErr w:type="gramEnd"/>
+      <w:r>
+        <w:t xml:space="preserve"> prior experiments. </w:t>
+      </w:r>
+      <w:r>
+        <w:t>Asterisks in between two bars of the same condition indicate a significant interaction between diet and treatment. Centered asterisks indicated statistically significant treatment effect.</w:t>
+      </w:r>
+    </w:p>
+    <w:p>
+      <w:pPr>
         <w:ind w:left="720"/>
       </w:pPr>
-      <w:r>
-        <w:t xml:space="preserve">Insulin tolerance tests </w:t>
-      </w:r>
-      <w:r>
-        <w:t>(</w:t>
-      </w:r>
-      <w:r>
-        <w:t xml:space="preserve">ITT; </w:t>
-      </w:r>
-      <w:r>
-        <w:t>A) and baseline blood glucose</w:t>
-      </w:r>
-      <w:r>
-        <w:t xml:space="preserve"> values</w:t>
-      </w:r>
-      <w:r>
-        <w:t xml:space="preserve"> (B) were </w:t>
-      </w:r>
-      <w:r>
-        <w:t xml:space="preserve">measured in mice following two weeks of dexamethasone </w:t>
-      </w:r>
-      <w:r>
-        <w:t>(NCD n=</w:t>
-      </w:r>
-      <w:r>
-        <w:t>10</w:t>
-      </w:r>
-      <w:r>
-        <w:t>; HFD n=</w:t>
-      </w:r>
-      <w:r>
-        <w:t>14</w:t>
-      </w:r>
-      <w:r>
-        <w:t>)</w:t>
-      </w:r>
-      <w:r>
-        <w:t xml:space="preserve"> or vehicle (NCD n=</w:t>
-      </w:r>
-      <w:r>
-        <w:t>13</w:t>
-      </w:r>
-      <w:r>
-        <w:t>; HFD n=</w:t>
-      </w:r>
-      <w:r>
-        <w:t>11</w:t>
-      </w:r>
-      <w:r>
-        <w:t xml:space="preserve">) treatment and 10 weeks of diet. Fat (C) and lean (D) mass was measured via echoMRI weekly for the duration of the study. One week following the ITTs, blood glucose levels </w:t>
-      </w:r>
-      <w:r>
-        <w:t>(E),</w:t>
-      </w:r>
-      <w:r>
-        <w:t xml:space="preserve"> insulin clearance rates (F)</w:t>
-      </w:r>
-      <w:r>
-        <w:t>,</w:t>
-      </w:r>
-      <w:r>
-        <w:t xml:space="preserve"> and amount of </w:t>
-      </w:r>
       <w:bookmarkStart w:id="0" w:name="_GoBack"/>
       <w:bookmarkEnd w:id="0"/>
-      <w:r>
-        <w:t>glucose uptake in</w:t>
-      </w:r>
-      <w:r>
-        <w:t xml:space="preserve"> gastrocnemius</w:t>
-      </w:r>
-      <w:r>
-        <w:t xml:space="preserve"> and inguinal and gonadal adipose tissues (G) and heart and brown adipose tissue (H)</w:t>
-      </w:r>
-      <w:r>
-        <w:t xml:space="preserve"> were measured during a hyperinsulinemic, euglycemic clamp in the same mice. All mice were fasted for five hours prior experiments. Asterisks indicate a significant interaction effect between diet and treatment.</w:t>
-      </w:r>
-      <w:r>
-        <w:t xml:space="preserve"> </w:t>
-      </w:r>
-    </w:p>
-    <w:p>
-      <w:r>
-        <w:tab/>
-      </w:r>
     </w:p>
     <w:sectPr>
       <w:pgSz w:w="12240" w:h="15840"/>

</xml_diff>

<commit_message>
Added insulin doses to main and supp figure legends
</commit_message>
<xml_diff>
--- a/manuscript/Obesity-Glucocorticoids/Supplementary Figure Legends.docx
+++ b/manuscript/Obesity-Glucocorticoids/Supplementary Figure Legends.docx
@@ -51,10 +51,7 @@
         <w:t xml:space="preserve"> (B) were </w:t>
       </w:r>
       <w:r>
-        <w:t xml:space="preserve">measured in mice following two weeks of dexamethasone </w:t>
-      </w:r>
-      <w:r>
-        <w:t>(NCD n=</w:t>
+        <w:t>measured in mice following two weeks of dexamethasone (NCD n=</w:t>
       </w:r>
       <w:r>
         <w:t>10</w:t>
@@ -66,10 +63,7 @@
         <w:t>14</w:t>
       </w:r>
       <w:r>
-        <w:t>)</w:t>
-      </w:r>
-      <w:r>
-        <w:t xml:space="preserve"> or vehicle (NCD n=</w:t>
+        <w:t>) or vehicle (NCD n=</w:t>
       </w:r>
       <w:r>
         <w:t>13</w:t>
@@ -81,15 +75,19 @@
         <w:t>11</w:t>
       </w:r>
       <w:r>
-        <w:t xml:space="preserve">) treatment and 10 weeks of diet. Fat (C) and lean (D) mass was measured via </w:t>
-      </w:r>
-      <w:proofErr w:type="spellStart"/>
-      <w:r>
-        <w:t>echoMRI</w:t>
-      </w:r>
-      <w:proofErr w:type="spellEnd"/>
-      <w:r>
-        <w:t xml:space="preserve"> weekly for the duration of the study. One week following the ITTs, blood glucose levels </w:t>
+        <w:t xml:space="preserve">) treatment and 10 weeks of diet. </w:t>
+      </w:r>
+      <w:r>
+        <w:t>Insulin was given via i.p. injection at a dose of 0.75 U/g (NCD) or 1.5 U/g (HF</w:t>
+      </w:r>
+      <w:r>
+        <w:t>D).</w:t>
+      </w:r>
+      <w:r>
+        <w:t xml:space="preserve"> </w:t>
+      </w:r>
+      <w:r>
+        <w:t xml:space="preserve">Fat (C) and lean (D) mass was measured via echoMRI weekly for the duration of the study. One week following the ITTs, blood glucose levels </w:t>
       </w:r>
       <w:r>
         <w:t>(E),</w:t>
@@ -110,31 +108,21 @@
         <w:t xml:space="preserve"> and inguinal and gonadal adipose tissues (G) and heart and brown adipose tissue (H)</w:t>
       </w:r>
       <w:r>
-        <w:t xml:space="preserve"> were measured during a </w:t>
-      </w:r>
-      <w:proofErr w:type="spellStart"/>
-      <w:r>
-        <w:t>hyperinsulinemic</w:t>
-      </w:r>
-      <w:proofErr w:type="spellEnd"/>
-      <w:r>
-        <w:t xml:space="preserve">, </w:t>
-      </w:r>
-      <w:proofErr w:type="spellStart"/>
-      <w:r>
-        <w:t>euglycemic</w:t>
-      </w:r>
-      <w:proofErr w:type="spellEnd"/>
-      <w:r>
-        <w:t xml:space="preserve"> clamp in the same mice. All mice were fasted for five </w:t>
-      </w:r>
-      <w:proofErr w:type="gramStart"/>
-      <w:r>
-        <w:t>hours</w:t>
-      </w:r>
-      <w:proofErr w:type="gramEnd"/>
-      <w:r>
-        <w:t xml:space="preserve"> prior experiments. </w:t>
+        <w:t xml:space="preserve"> were </w:t>
+      </w:r>
+      <w:commentRangeStart w:id="0"/>
+      <w:r>
+        <w:t>measured</w:t>
+      </w:r>
+      <w:commentRangeEnd w:id="0"/>
+      <w:r>
+        <w:rPr>
+          <w:rStyle w:val="CommentReference"/>
+        </w:rPr>
+        <w:commentReference w:id="0"/>
+      </w:r>
+      <w:r>
+        <w:t xml:space="preserve"> during a hyperinsulinemic, euglycemic clamp in the same mice. All mice were fasted for five hours prior experiments. </w:t>
       </w:r>
       <w:r>
         <w:t>Asterisks in between two bars of the same condition indicate a significant interaction between diet and treatment. Centered asterisks indicated statistically significant treatment effect.</w:t>
@@ -144,8 +132,6 @@
       <w:pPr>
         <w:ind w:left="720"/>
       </w:pPr>
-      <w:bookmarkStart w:id="0" w:name="_GoBack"/>
-      <w:bookmarkEnd w:id="0"/>
     </w:p>
     <w:sectPr>
       <w:pgSz w:w="12240" w:h="15840"/>
@@ -155,6 +141,35 @@
     </w:sectPr>
   </w:body>
 </w:document>
+</file>
+
+<file path=word/comments.xml><?xml version="1.0" encoding="utf-8"?>
+<w:comments xmlns:wpc="http://schemas.microsoft.com/office/word/2010/wordprocessingCanvas" xmlns:mo="http://schemas.microsoft.com/office/mac/office/2008/main" xmlns:mc="http://schemas.openxmlformats.org/markup-compatibility/2006" xmlns:mv="urn:schemas-microsoft-com:mac:vml" xmlns:o="urn:schemas-microsoft-com:office:office" xmlns:r="http://schemas.openxmlformats.org/officeDocument/2006/relationships" xmlns:m="http://schemas.openxmlformats.org/officeDocument/2006/math" xmlns:v="urn:schemas-microsoft-com:vml" xmlns:wp14="http://schemas.microsoft.com/office/word/2010/wordprocessingDrawing" xmlns:wp="http://schemas.openxmlformats.org/drawingml/2006/wordprocessingDrawing" xmlns:w10="urn:schemas-microsoft-com:office:word" xmlns:w="http://schemas.openxmlformats.org/wordprocessingml/2006/main" xmlns:w14="http://schemas.microsoft.com/office/word/2010/wordml" xmlns:w15="http://schemas.microsoft.com/office/word/2012/wordml" xmlns:wpg="http://schemas.microsoft.com/office/word/2010/wordprocessingGroup" xmlns:wpi="http://schemas.microsoft.com/office/word/2010/wordprocessingInk" xmlns:wne="http://schemas.microsoft.com/office/word/2006/wordml" xmlns:wps="http://schemas.microsoft.com/office/word/2010/wordprocessingShape" mc:Ignorable="w14 w15 wp14">
+  <w:comment w:id="0" w:author="Microsoft Office User" w:date="2017-08-17T12:50:00Z" w:initials="Office">
+    <w:p>
+      <w:pPr>
+        <w:pStyle w:val="CommentText"/>
+      </w:pPr>
+      <w:r>
+        <w:rPr>
+          <w:rStyle w:val="CommentReference"/>
+        </w:rPr>
+        <w:annotationRef/>
+      </w:r>
+      <w:r>
+        <w:t>Add in insulin dose from Nathan</w:t>
+      </w:r>
+      <w:bookmarkStart w:id="1" w:name="_GoBack"/>
+      <w:bookmarkEnd w:id="1"/>
+    </w:p>
+  </w:comment>
+</w:comments>
+</file>
+
+<file path=word/commentsExtended.xml><?xml version="1.0" encoding="utf-8"?>
+<w15:commentsEx xmlns:wpc="http://schemas.microsoft.com/office/word/2010/wordprocessingCanvas" xmlns:mo="http://schemas.microsoft.com/office/mac/office/2008/main" xmlns:mc="http://schemas.openxmlformats.org/markup-compatibility/2006" xmlns:mv="urn:schemas-microsoft-com:mac:vml" xmlns:o="urn:schemas-microsoft-com:office:office" xmlns:r="http://schemas.openxmlformats.org/officeDocument/2006/relationships" xmlns:m="http://schemas.openxmlformats.org/officeDocument/2006/math" xmlns:v="urn:schemas-microsoft-com:vml" xmlns:wp14="http://schemas.microsoft.com/office/word/2010/wordprocessingDrawing" xmlns:wp="http://schemas.openxmlformats.org/drawingml/2006/wordprocessingDrawing" xmlns:w10="urn:schemas-microsoft-com:office:word" xmlns:w="http://schemas.openxmlformats.org/wordprocessingml/2006/main" xmlns:w14="http://schemas.microsoft.com/office/word/2010/wordml" xmlns:w15="http://schemas.microsoft.com/office/word/2012/wordml" xmlns:wpg="http://schemas.microsoft.com/office/word/2010/wordprocessingGroup" xmlns:wpi="http://schemas.microsoft.com/office/word/2010/wordprocessingInk" xmlns:wne="http://schemas.microsoft.com/office/word/2006/wordml" xmlns:wps="http://schemas.microsoft.com/office/word/2010/wordprocessingShape" mc:Ignorable="w14 w15 wp14">
+  <w15:commentEx w15:paraId="5F373B68" w15:done="0"/>
+</w15:commentsEx>
 </file>
 
 <file path=word/numbering.xml><?xml version="1.0" encoding="utf-8"?>
@@ -920,6 +935,14 @@
     <w:abstractNumId w:val="3"/>
   </w:num>
 </w:numbering>
+</file>
+
+<file path=word/people.xml><?xml version="1.0" encoding="utf-8"?>
+<w15:people xmlns:wpc="http://schemas.microsoft.com/office/word/2010/wordprocessingCanvas" xmlns:mo="http://schemas.microsoft.com/office/mac/office/2008/main" xmlns:mc="http://schemas.openxmlformats.org/markup-compatibility/2006" xmlns:mv="urn:schemas-microsoft-com:mac:vml" xmlns:o="urn:schemas-microsoft-com:office:office" xmlns:r="http://schemas.openxmlformats.org/officeDocument/2006/relationships" xmlns:m="http://schemas.openxmlformats.org/officeDocument/2006/math" xmlns:v="urn:schemas-microsoft-com:vml" xmlns:wp14="http://schemas.microsoft.com/office/word/2010/wordprocessingDrawing" xmlns:wp="http://schemas.openxmlformats.org/drawingml/2006/wordprocessingDrawing" xmlns:w10="urn:schemas-microsoft-com:office:word" xmlns:w="http://schemas.openxmlformats.org/wordprocessingml/2006/main" xmlns:w14="http://schemas.microsoft.com/office/word/2010/wordml" xmlns:w15="http://schemas.microsoft.com/office/word/2012/wordml" xmlns:wpg="http://schemas.microsoft.com/office/word/2010/wordprocessingGroup" xmlns:wpi="http://schemas.microsoft.com/office/word/2010/wordprocessingInk" xmlns:wne="http://schemas.microsoft.com/office/word/2006/wordml" xmlns:wps="http://schemas.microsoft.com/office/word/2010/wordprocessingShape" mc:Ignorable="w14 w15 wp14">
+  <w15:person w15:author="Microsoft Office User">
+    <w15:presenceInfo w15:providerId="None" w15:userId="Microsoft Office User"/>
+  </w15:person>
+</w15:people>
 </file>
 
 <file path=word/styles.xml><?xml version="1.0" encoding="utf-8"?>

</xml_diff>

<commit_message>
Edited supplementary figure legend
</commit_message>
<xml_diff>
--- a/manuscript/Obesity-Glucocorticoids/Supplementary Figure Legends.docx
+++ b/manuscript/Obesity-Glucocorticoids/Supplementary Figure Legends.docx
@@ -78,7 +78,15 @@
         <w:t xml:space="preserve">) treatment and 10 weeks of diet. </w:t>
       </w:r>
       <w:r>
-        <w:t>Insulin was given via i.p. injection at a dose of 0.75 U/g (NCD) or 1.5 U/g (HF</w:t>
+        <w:t xml:space="preserve">Insulin was given via </w:t>
+      </w:r>
+      <w:ins w:id="0" w:author="Microsoft Office User" w:date="2017-09-04T18:37:00Z">
+        <w:r>
+          <w:t>IP</w:t>
+        </w:r>
+      </w:ins>
+      <w:r>
+        <w:t xml:space="preserve"> injection at a dose of 0.75 U/g (NCD) or 1.5 U/g (HF</w:t>
       </w:r>
       <w:r>
         <w:t>D).</w:t>
@@ -87,7 +95,44 @@
         <w:t xml:space="preserve"> </w:t>
       </w:r>
       <w:r>
-        <w:t xml:space="preserve">Fat (C) and lean (D) mass was measured via echoMRI weekly for the duration of the study. One week following the ITTs, blood glucose levels </w:t>
+        <w:t xml:space="preserve">Fat (C) and lean </w:t>
+      </w:r>
+      <w:ins w:id="1" w:author="Microsoft Office User" w:date="2017-09-04T18:38:00Z">
+        <w:r>
+          <w:t xml:space="preserve">mass </w:t>
+        </w:r>
+      </w:ins>
+      <w:r>
+        <w:t>(D) w</w:t>
+      </w:r>
+      <w:ins w:id="2" w:author="Microsoft Office User" w:date="2017-09-04T18:38:00Z">
+        <w:r>
+          <w:t>ere</w:t>
+        </w:r>
+      </w:ins>
+      <w:r>
+        <w:t xml:space="preserve"> measured</w:t>
+      </w:r>
+      <w:ins w:id="3" w:author="Microsoft Office User" w:date="2017-09-04T18:39:00Z">
+        <w:r>
+          <w:t xml:space="preserve"> weekly</w:t>
+        </w:r>
+      </w:ins>
+      <w:r>
+        <w:t xml:space="preserve"> via </w:t>
+      </w:r>
+      <w:proofErr w:type="spellStart"/>
+      <w:ins w:id="4" w:author="Microsoft Office User" w:date="2017-09-04T18:38:00Z">
+        <w:r>
+          <w:t>E</w:t>
+        </w:r>
+      </w:ins>
+      <w:r>
+        <w:t>choMRI</w:t>
+      </w:r>
+      <w:proofErr w:type="spellEnd"/>
+      <w:r>
+        <w:t xml:space="preserve"> for the duration of the study. One week following the ITTs, blood glucose levels </w:t>
       </w:r>
       <w:r>
         <w:t>(E),</w:t>
@@ -104,25 +149,118 @@
       <w:r>
         <w:t xml:space="preserve"> gastrocnemius</w:t>
       </w:r>
-      <w:r>
-        <w:t xml:space="preserve"> and inguinal and gonadal adipose tissues (G) and heart and brown adipose tissue (H)</w:t>
-      </w:r>
-      <w:r>
-        <w:t xml:space="preserve"> were </w:t>
-      </w:r>
-      <w:commentRangeStart w:id="0"/>
-      <w:r>
-        <w:t>measured</w:t>
-      </w:r>
-      <w:commentRangeEnd w:id="0"/>
-      <w:r>
-        <w:rPr>
-          <w:rStyle w:val="CommentReference"/>
-        </w:rPr>
-        <w:commentReference w:id="0"/>
-      </w:r>
-      <w:r>
-        <w:t xml:space="preserve"> during a hyperinsulinemic, euglycemic clamp in the same mice. All mice were fasted for five hours prior experiments. </w:t>
+      <w:ins w:id="5" w:author="Microsoft Office User" w:date="2017-09-04T18:40:00Z">
+        <w:r>
+          <w:t xml:space="preserve"> muscle</w:t>
+        </w:r>
+      </w:ins>
+      <w:ins w:id="6" w:author="Microsoft Office User" w:date="2017-09-04T18:39:00Z">
+        <w:r>
+          <w:t xml:space="preserve">, </w:t>
+        </w:r>
+        <w:proofErr w:type="spellStart"/>
+        <w:r>
+          <w:t>eWAT</w:t>
+        </w:r>
+        <w:proofErr w:type="spellEnd"/>
+        <w:r>
+          <w:t xml:space="preserve"> and </w:t>
+        </w:r>
+        <w:proofErr w:type="spellStart"/>
+        <w:r>
+          <w:t>iWAT</w:t>
+        </w:r>
+        <w:proofErr w:type="spellEnd"/>
+        <w:r>
+          <w:t xml:space="preserve"> </w:t>
+        </w:r>
+      </w:ins>
+      <w:r>
+        <w:t>(G)</w:t>
+      </w:r>
+      <w:ins w:id="7" w:author="Microsoft Office User" w:date="2017-09-04T18:41:00Z">
+        <w:r>
+          <w:t xml:space="preserve"> and </w:t>
+        </w:r>
+      </w:ins>
+      <w:r>
+        <w:t>heart and brown adipose tissue (H)</w:t>
+      </w:r>
+      <w:r>
+        <w:t xml:space="preserve"> were measured during a </w:t>
+      </w:r>
+      <w:proofErr w:type="spellStart"/>
+      <w:r>
+        <w:t>hyperinsulinemic</w:t>
+      </w:r>
+      <w:proofErr w:type="spellEnd"/>
+      <w:r>
+        <w:t xml:space="preserve"> </w:t>
+      </w:r>
+      <w:proofErr w:type="spellStart"/>
+      <w:r>
+        <w:t>euglycemic</w:t>
+      </w:r>
+      <w:proofErr w:type="spellEnd"/>
+      <w:r>
+        <w:t xml:space="preserve"> clamp in the </w:t>
+      </w:r>
+      <w:ins w:id="8" w:author="Microsoft Office User" w:date="2017-09-04T18:45:00Z">
+        <w:r>
+          <w:t>obese</w:t>
+        </w:r>
+      </w:ins>
+      <w:del w:id="9" w:author="Microsoft Office User" w:date="2017-09-04T18:45:00Z">
+        <w:r>
+          <w:delText>same</w:delText>
+        </w:r>
+      </w:del>
+      <w:r>
+        <w:t xml:space="preserve"> mice</w:t>
+      </w:r>
+      <w:ins w:id="10" w:author="Microsoft Office User" w:date="2017-09-04T18:46:00Z">
+        <w:r>
+          <w:t xml:space="preserve"> only</w:t>
+        </w:r>
+      </w:ins>
+      <w:r>
+        <w:t>.</w:t>
+      </w:r>
+      <w:ins w:id="11" w:author="Microsoft Office User" w:date="2017-09-04T18:42:00Z">
+        <w:r>
+          <w:t xml:space="preserve"> </w:t>
+        </w:r>
+      </w:ins>
+      <w:ins w:id="12" w:author="Microsoft Office User" w:date="2017-09-04T18:43:00Z">
+        <w:r>
+          <w:t xml:space="preserve">For clamp experiments, insulin was infused at 8 </w:t>
+        </w:r>
+        <w:proofErr w:type="spellStart"/>
+        <w:r>
+          <w:t>mU</w:t>
+        </w:r>
+        <w:proofErr w:type="spellEnd"/>
+        <w:r>
+          <w:t>/kg following a prime continuous infusion of 40mU/kg bolus</w:t>
+        </w:r>
+        <w:r>
+          <w:t>.</w:t>
+        </w:r>
+      </w:ins>
+      <w:ins w:id="13" w:author="Microsoft Office User" w:date="2017-09-04T18:47:00Z">
+        <w:r>
+          <w:t xml:space="preserve"> M</w:t>
+        </w:r>
+      </w:ins>
+      <w:bookmarkStart w:id="14" w:name="_GoBack"/>
+      <w:bookmarkEnd w:id="14"/>
+      <w:del w:id="15" w:author="Microsoft Office User" w:date="2017-09-04T18:47:00Z">
+        <w:r>
+          <w:delText xml:space="preserve"> All m</w:delText>
+        </w:r>
+      </w:del>
+      <w:r>
+        <w:t xml:space="preserve">ice were fasted for five hours prior experiments. </w:t>
       </w:r>
       <w:r>
         <w:t>Asterisks in between two bars of the same condition indicate a significant interaction between diet and treatment. Centered asterisks indicated statistically significant treatment effect.</w:t>
@@ -141,35 +279,6 @@
     </w:sectPr>
   </w:body>
 </w:document>
-</file>
-
-<file path=word/comments.xml><?xml version="1.0" encoding="utf-8"?>
-<w:comments xmlns:wpc="http://schemas.microsoft.com/office/word/2010/wordprocessingCanvas" xmlns:mo="http://schemas.microsoft.com/office/mac/office/2008/main" xmlns:mc="http://schemas.openxmlformats.org/markup-compatibility/2006" xmlns:mv="urn:schemas-microsoft-com:mac:vml" xmlns:o="urn:schemas-microsoft-com:office:office" xmlns:r="http://schemas.openxmlformats.org/officeDocument/2006/relationships" xmlns:m="http://schemas.openxmlformats.org/officeDocument/2006/math" xmlns:v="urn:schemas-microsoft-com:vml" xmlns:wp14="http://schemas.microsoft.com/office/word/2010/wordprocessingDrawing" xmlns:wp="http://schemas.openxmlformats.org/drawingml/2006/wordprocessingDrawing" xmlns:w10="urn:schemas-microsoft-com:office:word" xmlns:w="http://schemas.openxmlformats.org/wordprocessingml/2006/main" xmlns:w14="http://schemas.microsoft.com/office/word/2010/wordml" xmlns:w15="http://schemas.microsoft.com/office/word/2012/wordml" xmlns:wpg="http://schemas.microsoft.com/office/word/2010/wordprocessingGroup" xmlns:wpi="http://schemas.microsoft.com/office/word/2010/wordprocessingInk" xmlns:wne="http://schemas.microsoft.com/office/word/2006/wordml" xmlns:wps="http://schemas.microsoft.com/office/word/2010/wordprocessingShape" mc:Ignorable="w14 w15 wp14">
-  <w:comment w:id="0" w:author="Microsoft Office User" w:date="2017-08-17T12:50:00Z" w:initials="Office">
-    <w:p>
-      <w:pPr>
-        <w:pStyle w:val="CommentText"/>
-      </w:pPr>
-      <w:r>
-        <w:rPr>
-          <w:rStyle w:val="CommentReference"/>
-        </w:rPr>
-        <w:annotationRef/>
-      </w:r>
-      <w:r>
-        <w:t>Add in insulin dose from Nathan</w:t>
-      </w:r>
-      <w:bookmarkStart w:id="1" w:name="_GoBack"/>
-      <w:bookmarkEnd w:id="1"/>
-    </w:p>
-  </w:comment>
-</w:comments>
-</file>
-
-<file path=word/commentsExtended.xml><?xml version="1.0" encoding="utf-8"?>
-<w15:commentsEx xmlns:wpc="http://schemas.microsoft.com/office/word/2010/wordprocessingCanvas" xmlns:mo="http://schemas.microsoft.com/office/mac/office/2008/main" xmlns:mc="http://schemas.openxmlformats.org/markup-compatibility/2006" xmlns:mv="urn:schemas-microsoft-com:mac:vml" xmlns:o="urn:schemas-microsoft-com:office:office" xmlns:r="http://schemas.openxmlformats.org/officeDocument/2006/relationships" xmlns:m="http://schemas.openxmlformats.org/officeDocument/2006/math" xmlns:v="urn:schemas-microsoft-com:vml" xmlns:wp14="http://schemas.microsoft.com/office/word/2010/wordprocessingDrawing" xmlns:wp="http://schemas.openxmlformats.org/drawingml/2006/wordprocessingDrawing" xmlns:w10="urn:schemas-microsoft-com:office:word" xmlns:w="http://schemas.openxmlformats.org/wordprocessingml/2006/main" xmlns:w14="http://schemas.microsoft.com/office/word/2010/wordml" xmlns:w15="http://schemas.microsoft.com/office/word/2012/wordml" xmlns:wpg="http://schemas.microsoft.com/office/word/2010/wordprocessingGroup" xmlns:wpi="http://schemas.microsoft.com/office/word/2010/wordprocessingInk" xmlns:wne="http://schemas.microsoft.com/office/word/2006/wordml" xmlns:wps="http://schemas.microsoft.com/office/word/2010/wordprocessingShape" mc:Ignorable="w14 w15 wp14">
-  <w15:commentEx w15:paraId="5F373B68" w15:done="0"/>
-</w15:commentsEx>
 </file>
 
 <file path=word/numbering.xml><?xml version="1.0" encoding="utf-8"?>

</xml_diff>